<commit_message>
update LocalDate for created users
</commit_message>
<xml_diff>
--- a/DOCUMENTS/Proposal.docx
+++ b/DOCUMENTS/Proposal.docx
@@ -274,13 +274,11 @@
           <w:numId w:val="1"/>
         </w:numPr>
       </w:pPr>
-      <w:proofErr w:type="gramStart"/>
-      <w:r>
-        <w:t>Form</w:t>
-      </w:r>
-      <w:proofErr w:type="gramEnd"/>
-      <w:r>
-        <w:t xml:space="preserve"> to fill in addresses and phone numbers (customer).</w:t>
+      <w:r>
+        <w:t>A f</w:t>
+      </w:r>
+      <w:r>
+        <w:t>orm to fill in addresses and phone numbers (customer).</w:t>
       </w:r>
     </w:p>
     <w:p>

</xml_diff>

<commit_message>
Create a cart for each user
</commit_message>
<xml_diff>
--- a/DOCUMENTS/Proposal.docx
+++ b/DOCUMENTS/Proposal.docx
@@ -40,13 +40,8 @@
         </w:numPr>
       </w:pPr>
       <w:r>
-        <w:t xml:space="preserve">Frontend: </w:t>
-      </w:r>
-      <w:proofErr w:type="spellStart"/>
-      <w:r>
-        <w:t>Next.Js</w:t>
-      </w:r>
-      <w:proofErr w:type="spellEnd"/>
+        <w:t>Frontend: Next.Js</w:t>
+      </w:r>
     </w:p>
     <w:p>
       <w:pPr>
@@ -176,13 +171,8 @@
           <w:numId w:val="1"/>
         </w:numPr>
       </w:pPr>
-      <w:proofErr w:type="spellStart"/>
-      <w:r>
-        <w:t>Cloudinary</w:t>
-      </w:r>
-      <w:proofErr w:type="spellEnd"/>
-      <w:r>
-        <w:t xml:space="preserve"> upload configuration (admin).</w:t>
+      <w:r>
+        <w:t>Cloudinary upload configuration (admin).</w:t>
       </w:r>
     </w:p>
     <w:p>
@@ -222,6 +212,9 @@
       </w:r>
       <w:r>
         <w:t>/Delete</w:t>
+      </w:r>
+      <w:r>
+        <w:t>/Update quantities of</w:t>
       </w:r>
       <w:r>
         <w:t xml:space="preserve"> product to cart (customer).</w:t>

</xml_diff>